<commit_message>
Update to simplification doc.
</commit_message>
<xml_diff>
--- a/Design/NIEM-3 Simplification.docx
+++ b/Design/NIEM-3 Simplification.docx
@@ -24,7 +24,19 @@
         <w:jc w:val="center"/>
       </w:pPr>
       <w:r>
-        <w:t>As of 7/3/2014 (Rev 0.1)</w:t>
+        <w:t>As of 7/</w:t>
+      </w:r>
+      <w:r>
+        <w:t>7</w:t>
+      </w:r>
+      <w:r>
+        <w:t>/2014 (Rev 0.</w:t>
+      </w:r>
+      <w:r>
+        <w:t>2</w:t>
+      </w:r>
+      <w:r>
+        <w:t>)</w:t>
       </w:r>
     </w:p>
     <w:p>
@@ -47,6 +59,11 @@
       </w:r>
       <w:r>
         <w:t xml:space="preserve"> Note that none of these issues are required as part of the NIEM-3 RFP but any could be addressed under that process.</w:t>
+      </w:r>
+    </w:p>
+    <w:p>
+      <w:r>
+        <w:t>It should be noted that this issues and suggestions defined below are intended to identify a potential simplification. Substantial design, prototypes and validation would be required to incorporate any such suggestion into the specification.</w:t>
       </w:r>
     </w:p>
     <w:p>
@@ -234,12 +251,43 @@
         <w:rPr>
           <w:rFonts w:cs="Arial"/>
         </w:rPr>
-        <w:t xml:space="preserve">one domain concept (e.g. Person) should be represented by exactly one class. The NIEM-UML machinery should then take care of segmenting that class according to the NIEM rules. This goal may or may not be fully realized in NIEM-UML-3, but perhaps some improvements can be made. The specific issues </w:t>
+        <w:t xml:space="preserve">one domain concept (e.g. Person) should </w:t>
       </w:r>
       <w:r>
         <w:rPr>
           <w:rFonts w:cs="Arial"/>
         </w:rPr>
+        <w:t xml:space="preserve">ultimately </w:t>
+      </w:r>
+      <w:r>
+        <w:rPr>
+          <w:rFonts w:cs="Arial"/>
+        </w:rPr>
+        <w:t>be represented by exactly one class</w:t>
+      </w:r>
+      <w:r>
+        <w:rPr>
+          <w:rFonts w:cs="Arial"/>
+        </w:rPr>
+        <w:t xml:space="preserve">, even if it is </w:t>
+      </w:r>
+      <w:r>
+        <w:rPr>
+          <w:rFonts w:cs="Arial"/>
+        </w:rPr>
+        <w:lastRenderedPageBreak/>
+        <w:t>derived from other classes</w:t>
+      </w:r>
+      <w:r>
+        <w:rPr>
+          <w:rFonts w:cs="Arial"/>
+        </w:rPr>
+        <w:t xml:space="preserve">. The NIEM-UML machinery should then take care of segmenting that class according to the NIEM rules. This goal may or may not be fully realized in NIEM-UML-3, but perhaps some improvements can be made. The specific issues </w:t>
+      </w:r>
+      <w:r>
+        <w:rPr>
+          <w:rFonts w:cs="Arial"/>
+        </w:rPr>
         <w:t xml:space="preserve">that follow </w:t>
       </w:r>
       <w:r>
@@ -255,79 +303,462 @@
       </w:pPr>
       <w:bookmarkStart w:id="8" w:name="_Ref392164974"/>
       <w:r>
+        <w:t xml:space="preserve">Subset Vs. </w:t>
+      </w:r>
+      <w:r>
+        <w:t>extension</w:t>
+      </w:r>
+      <w:r>
+        <w:t xml:space="preserve"> schema</w:t>
+      </w:r>
+      <w:bookmarkEnd w:id="8"/>
+    </w:p>
+    <w:p>
+      <w:r>
+        <w:t>NIEM-UML-2, like NIEM-XML, requires that a subset schema be used that is ONLY a subset of a single NIEM reference model and that any extensions to that concept be put in an extension schema. I</w:t>
+      </w:r>
+      <w:r>
+        <w:t>n</w:t>
+      </w:r>
+      <w:r>
+        <w:t xml:space="preserve"> a general information model it would be preferable to be able to subset and extend in the same model</w:t>
+      </w:r>
+      <w:r>
+        <w:t xml:space="preserve"> and not always use the same name as the reference model (in which case a “references” would be required to the reference model)</w:t>
+      </w:r>
+      <w:r>
+        <w:t xml:space="preserve">. </w:t>
+      </w:r>
+      <w:r>
+        <w:t xml:space="preserve">In addition, a domain type should be able to “pull” from multiple reference models. </w:t>
+      </w:r>
+      <w:r>
+        <w:t>The machinery should then be able to match those properties that came from a reference model and create the subset</w:t>
+      </w:r>
+      <w:r>
+        <w:t>(s)</w:t>
+      </w:r>
+      <w:r>
+        <w:t xml:space="preserve"> automatically.</w:t>
+      </w:r>
+    </w:p>
+    <w:p>
+      <w:pPr>
+        <w:pStyle w:val="Heading2"/>
+      </w:pPr>
+      <w:bookmarkStart w:id="9" w:name="_Ref392164980"/>
+      <w:r>
+        <w:t>Augmentation Vs. multiple inheritance</w:t>
+      </w:r>
+      <w:bookmarkEnd w:id="9"/>
+    </w:p>
+    <w:p>
+      <w:proofErr w:type="gramStart"/>
+      <w:r>
+        <w:t>NIEM-XML uses “augmentation” to simulate a multiple inheritance capability (Per the NDR).</w:t>
+      </w:r>
+      <w:proofErr w:type="gramEnd"/>
+      <w:r>
+        <w:t xml:space="preserve"> NIEM-UML makes this easier but still requires the explicit definition of something as an augmentation class that is then inherited (or used as a property) in an extension. NIEM-3 eliminates the need for the property with the corresponding reduction in the explicit </w:t>
+      </w:r>
+      <w:r>
+        <w:t>capability</w:t>
+      </w:r>
+      <w:r>
+        <w:t xml:space="preserve"> that the extension </w:t>
+      </w:r>
+      <w:r>
+        <w:t xml:space="preserve">must </w:t>
+      </w:r>
+      <w:r>
+        <w:t xml:space="preserve">be included in any particular class. </w:t>
+      </w:r>
+      <w:r>
+        <w:t>Augmentation is complex and hard to understand.</w:t>
+      </w:r>
+    </w:p>
+    <w:p>
+      <w:pPr>
+        <w:pStyle w:val="Heading3"/>
+      </w:pPr>
+      <w:r>
+        <w:t>Possible solution</w:t>
+      </w:r>
+    </w:p>
+    <w:p>
+      <w:r>
+        <w:t xml:space="preserve">For NIEM-UML a simpler approach would be to not require the specific declaration of an augmentation type, but rather to allow multiple </w:t>
+      </w:r>
+      <w:proofErr w:type="gramStart"/>
+      <w:r>
+        <w:t>inheritance</w:t>
+      </w:r>
+      <w:proofErr w:type="gramEnd"/>
+      <w:r>
+        <w:t>. To provide for XSD rules the “augmenting” inheritance would be marked as “augmented by”. This is instead of the current style of marking what is augmented and having an explicit augmentation type. For forward compatibility and reference models “augments” could still be supported.</w:t>
+      </w:r>
+      <w:r>
+        <w:t xml:space="preserve"> The result would be the generation of an augmentation type as required by the NDR.</w:t>
+      </w:r>
+      <w:r>
+        <w:t xml:space="preserve"> As a result ANY type could be used as an augmentation</w:t>
+      </w:r>
+      <w:r>
+        <w:t xml:space="preserve"> (even if it was also used for other purposes)</w:t>
+      </w:r>
+      <w:r>
+        <w:t>, even if not originally defined as such.</w:t>
+      </w:r>
+    </w:p>
+    <w:p>
+      <w:pPr>
+        <w:pStyle w:val="Heading2"/>
+      </w:pPr>
+      <w:bookmarkStart w:id="10" w:name="_Ref392164984"/>
+      <w:r>
+        <w:t>Multiple subsets of the same type</w:t>
+      </w:r>
+      <w:bookmarkEnd w:id="10"/>
+    </w:p>
+    <w:p>
+      <w:r>
+        <w:t>It is common that, within the same IEPD or EIEM, but in different context</w:t>
+      </w:r>
+      <w:r>
+        <w:t xml:space="preserve"> or purposes</w:t>
+      </w:r>
+      <w:r>
+        <w:t>, there is a need for different combination of properties from reference models. E.g. a “person” that is a “subject” may need different properties tha</w:t>
+      </w:r>
+      <w:r>
+        <w:t>n</w:t>
+      </w:r>
+      <w:r>
+        <w:t xml:space="preserve"> a </w:t>
+      </w:r>
+      <w:r>
+        <w:t>“</w:t>
+      </w:r>
+      <w:r>
+        <w:t>person</w:t>
+      </w:r>
+      <w:r>
+        <w:t>”</w:t>
+      </w:r>
+      <w:r>
+        <w:t xml:space="preserve"> that is an “officer”. </w:t>
+      </w:r>
+    </w:p>
+    <w:p>
+      <w:r>
+        <w:t xml:space="preserve">A NIEM subset (e.g. of person) must </w:t>
+      </w:r>
+      <w:r>
+        <w:t>have the</w:t>
+      </w:r>
+      <w:r>
+        <w:t xml:space="preserve"> same name and namespace as the </w:t>
+      </w:r>
+      <w:r>
+        <w:t xml:space="preserve">corresponding </w:t>
+      </w:r>
+      <w:r>
+        <w:t xml:space="preserve">element in a reference model. This NIEM design choice effectively prevents the same element </w:t>
+      </w:r>
+      <w:r>
+        <w:t>from being</w:t>
+      </w:r>
+      <w:r>
+        <w:t xml:space="preserve"> subset differently for different purposes. A “work around” is that a “subset” can be defined that is the </w:t>
+      </w:r>
+      <w:r>
+        <w:t>unification</w:t>
+      </w:r>
+      <w:r>
+        <w:t xml:space="preserve"> of all possible properties from all desired uses of the reference element. A “restriction” can then be made for </w:t>
+      </w:r>
+      <w:r>
+        <w:rPr>
+          <w:u w:val="single"/>
+        </w:rPr>
+        <w:t>each different purpose</w:t>
+      </w:r>
+      <w:r>
+        <w:t xml:space="preserve"> and then (if needed) an extension of each of those restricted subsets defined to make the final desired element (e.g. “officer”). </w:t>
+      </w:r>
+    </w:p>
+    <w:p>
+      <w:r>
         <w:lastRenderedPageBreak/>
-        <w:t xml:space="preserve">Subset Vs. </w:t>
-      </w:r>
-      <w:r>
-        <w:t>extension</w:t>
-      </w:r>
-      <w:r>
-        <w:t xml:space="preserve"> schema</w:t>
-      </w:r>
-      <w:bookmarkEnd w:id="8"/>
-    </w:p>
-    <w:p>
-      <w:r>
-        <w:t>NIEM-UML-2, like NIEM-XML, requires that a subset schema be used that is ONLY a subset of a single NIEM reference model and that any extensions to that concept be put in an extension schema. I</w:t>
-      </w:r>
-      <w:r>
-        <w:t>n</w:t>
-      </w:r>
-      <w:r>
-        <w:t xml:space="preserve"> a general information model it would be preferable to be able to subset and extend in the same model</w:t>
-      </w:r>
-      <w:r>
-        <w:t xml:space="preserve"> and not always use the same name as the reference model (in which case a “references” would be required to the reference model)</w:t>
-      </w:r>
-      <w:r>
-        <w:t xml:space="preserve">. </w:t>
-      </w:r>
-      <w:r>
-        <w:t xml:space="preserve">In addition, a domain type should be able to “pull” from multiple reference models. </w:t>
-      </w:r>
-      <w:r>
-        <w:t>The machinery should then be able to match those properties that came from a reference model and create the subset</w:t>
-      </w:r>
-      <w:r>
-        <w:t>(s)</w:t>
-      </w:r>
-      <w:r>
-        <w:t xml:space="preserve"> automatically.</w:t>
+        <w:t xml:space="preserve">The other </w:t>
+      </w:r>
+      <w:r>
+        <w:t>work-around</w:t>
+      </w:r>
+      <w:r>
+        <w:t xml:space="preserve"> is just to have the “</w:t>
+      </w:r>
+      <w:r>
+        <w:t>unified subset</w:t>
+      </w:r>
+      <w:r>
+        <w:t xml:space="preserve">” and ignore the unneeded properties (they would then need to be marked as optional in the subset). </w:t>
+      </w:r>
+      <w:r>
+        <w:t xml:space="preserve"> Ignoring the correct properties is then a matter of documentation.</w:t>
+      </w:r>
+    </w:p>
+    <w:p>
+      <w:r>
+        <w:t>So while possible</w:t>
+      </w:r>
+      <w:r>
+        <w:t>,</w:t>
+      </w:r>
+      <w:r>
+        <w:t xml:space="preserve"> the NIEM solutions are overly complex, couple the different purposes into a unified subset and make the resulting model difficult to interpret.</w:t>
+      </w:r>
+      <w:r>
+        <w:t xml:space="preserve"> Note that this is an issue with NIEM-XML as well as NIEM-UML.</w:t>
+      </w:r>
+    </w:p>
+    <w:p>
+      <w:pPr>
+        <w:pStyle w:val="Heading3"/>
+      </w:pPr>
+      <w:r>
+        <w:t>Possible solution</w:t>
+      </w:r>
+    </w:p>
+    <w:p>
+      <w:r>
+        <w:t>When the modeler is creating domain specific types (e.g. “officer” or “subject”) each would be allowed to include an arbitrary subset of reference model(s) properties as well as add new properties. The NIEM-UML machinery would then create the required unified subset, restrictions and extension</w:t>
+      </w:r>
+      <w:r>
+        <w:t>s</w:t>
+      </w:r>
+      <w:r>
+        <w:t>. So in the domain model a single “officer” type would fully define the needs of that type.</w:t>
+      </w:r>
+    </w:p>
+    <w:p>
+      <w:r>
+        <w:t>An ancillary capability would be for the single type to include subset properties from multiple reference models as the properties for a single type are often spread across multiple reference models and augmentations.</w:t>
       </w:r>
     </w:p>
     <w:p>
       <w:pPr>
         <w:pStyle w:val="Heading2"/>
       </w:pPr>
-      <w:bookmarkStart w:id="9" w:name="_Ref392164980"/>
-      <w:r>
-        <w:t>Augmentation Vs. multiple inheritance</w:t>
-      </w:r>
-      <w:bookmarkEnd w:id="9"/>
-    </w:p>
-    <w:p>
+      <w:bookmarkStart w:id="11" w:name="_Ref392164993"/>
+      <w:r>
+        <w:t>Substitution groups as property holders</w:t>
+      </w:r>
+      <w:bookmarkEnd w:id="11"/>
+    </w:p>
+    <w:p>
+      <w:r>
+        <w:t xml:space="preserve">Substitution groups allow for multiple variations on a property. As with any property, most substation group “heads” are specific to a particular domain (e.g. </w:t>
+      </w:r>
+      <w:proofErr w:type="spellStart"/>
+      <w:r>
+        <w:t>PersonRace</w:t>
+      </w:r>
+      <w:proofErr w:type="spellEnd"/>
+      <w:r>
+        <w:t xml:space="preserve"> is clearly a property of Person). </w:t>
+      </w:r>
+      <w:r>
+        <w:t>In NIEM-UML t</w:t>
+      </w:r>
+      <w:r>
+        <w:t>he definition of a substitution group is required to be in a separate property holder. This distributes the concepts of the domain type (Person) over these property holders and adds substantial complexity. It would be preferable to define the substitution group within the context of its domain (including the “subset” choices). Where the “head” does not have a clear domain it is still acceptable to define a property holder as was the intent for property holders originally.</w:t>
+      </w:r>
+    </w:p>
+    <w:p>
+      <w:r>
+        <w:t>This behavior was demonstrated in early N</w:t>
+      </w:r>
+      <w:r>
+        <w:t>IE</w:t>
+      </w:r>
+      <w:r>
+        <w:t xml:space="preserve">M-UML prototypes. </w:t>
+      </w:r>
+      <w:r>
+        <w:t>Mid-stream in the NIEM-UML-2 process there was an issue raised that such a pattern would prevent extension of a substitution group. However, no such issues seems to exist – the same mechanism</w:t>
+      </w:r>
+      <w:r>
+        <w:t xml:space="preserve"> used now</w:t>
+      </w:r>
+      <w:r>
+        <w:t xml:space="preserve"> to extend a substitution group (define a subtype with s</w:t>
+      </w:r>
+      <w:r>
+        <w:t>ubset properties) could be used with an imbedded substitution group, such an extension may or may not be a property holder based on context.</w:t>
+      </w:r>
+    </w:p>
+    <w:p>
+      <w:pPr>
+        <w:pStyle w:val="Heading2"/>
+      </w:pPr>
+      <w:bookmarkStart w:id="12" w:name="_Ref392164998"/>
+      <w:r>
+        <w:t>Entities Vs data elements</w:t>
+      </w:r>
+      <w:bookmarkEnd w:id="12"/>
+    </w:p>
+    <w:p>
+      <w:r>
+        <w:t xml:space="preserve">There is an essential conceptual different between identifiable entities like people and organizations and “data values” like strings and phone numbers. The common thought is that the “identity” of a value is identical to its content, and that </w:t>
+      </w:r>
+      <w:r>
+        <w:t xml:space="preserve">a value’s </w:t>
+      </w:r>
+      <w:r>
+        <w:t>content can’t change.</w:t>
+      </w:r>
+      <w:r>
+        <w:t xml:space="preserve"> </w:t>
+      </w:r>
+      <w:r>
+        <w:t>Alternatively, a</w:t>
+      </w:r>
+      <w:r>
+        <w:t xml:space="preserve">n entity has an independent identity and properties of an entity can change over time. </w:t>
+      </w:r>
+      <w:r>
+        <w:t xml:space="preserve"> In NIEM there are some clear values – all those derived from or encapsulating XML primitive types. There are also choices that could be made for other values (like address). UML contains this distinc</w:t>
+      </w:r>
+      <w:r>
+        <w:t xml:space="preserve">tion in classes </w:t>
+      </w:r>
+      <w:r>
+        <w:t>vs</w:t>
+      </w:r>
+      <w:r>
+        <w:t xml:space="preserve">. data types. </w:t>
+      </w:r>
+    </w:p>
+    <w:p>
+      <w:r>
+        <w:t>There are multiple advantages to this distinction – for one thing aggregation should always be used for data types (you can’t reference something without an ident</w:t>
+      </w:r>
+      <w:r>
+        <w:t>ity).  One thing this impacts is</w:t>
+      </w:r>
+      <w:r>
+        <w:t xml:space="preserve"> the generation </w:t>
+      </w:r>
+      <w:r>
+        <w:lastRenderedPageBreak/>
+        <w:t xml:space="preserve">of </w:t>
+      </w:r>
+      <w:r>
+        <w:t xml:space="preserve">UML </w:t>
+      </w:r>
+      <w:r>
+        <w:t>diagrams</w:t>
+      </w:r>
+      <w:r>
+        <w:t xml:space="preserve"> </w:t>
+      </w:r>
+      <w:r>
+        <w:t>– where associations should be used between entities, but not to values. Since this information is lost the diagrams have to be hand-tuned.</w:t>
+      </w:r>
+    </w:p>
+    <w:p>
+      <w:pPr>
+        <w:pStyle w:val="Heading3"/>
+      </w:pPr>
+      <w:r>
+        <w:t>Possible solution</w:t>
+      </w:r>
+    </w:p>
+    <w:p>
+      <w:r>
+        <w:t xml:space="preserve">NIEM-UML should use data type for values and classes for entities. Values should always be shown as </w:t>
+      </w:r>
+      <w:r>
+        <w:t xml:space="preserve">UML </w:t>
+      </w:r>
+      <w:r>
+        <w:t>properties.</w:t>
+      </w:r>
+    </w:p>
+    <w:p>
+      <w:r>
+        <w:t>Like some other issues, this pattern was suggested in the NIEM-UML-2 process. The reason it was abandon is not clear.</w:t>
+      </w:r>
+    </w:p>
+    <w:p>
+      <w:pPr>
+        <w:pStyle w:val="Heading2"/>
+      </w:pPr>
+      <w:bookmarkStart w:id="13" w:name="_Ref392165005"/>
+      <w:r>
+        <w:t xml:space="preserve">Reducing </w:t>
+      </w:r>
+      <w:r>
+        <w:t xml:space="preserve">the </w:t>
+      </w:r>
+      <w:r>
+        <w:t>need for property holders</w:t>
+      </w:r>
+      <w:bookmarkEnd w:id="13"/>
+    </w:p>
+    <w:p>
+      <w:r>
+        <w:t>Property holders were introduced to solve an “edge case” where a property was defined in a reference model but not used as the property of class</w:t>
+      </w:r>
+      <w:r>
+        <w:t xml:space="preserve"> in that model</w:t>
+      </w:r>
+      <w:r>
+        <w:t xml:space="preserve">. It is unlikely that a UML modeler would ever want a property </w:t>
+      </w:r>
       <w:proofErr w:type="gramStart"/>
       <w:r>
-        <w:t>NIEM-XML uses “augmentation” to simulate a multiple inheritance capability (Per the NDR).</w:t>
+        <w:t>holder,</w:t>
       </w:r>
       <w:proofErr w:type="gramEnd"/>
       <w:r>
-        <w:t xml:space="preserve"> NIEM-UML makes this easier but still requires the explicit definition of something as an augmentation class that is then inherited (or used as a property) in an extension. NIEM-3 eliminates the need for the property with the corresponding reduction in the explicit </w:t>
-      </w:r>
-      <w:r>
-        <w:t>capability</w:t>
-      </w:r>
-      <w:r>
-        <w:t xml:space="preserve"> that the extension </w:t>
-      </w:r>
-      <w:r>
-        <w:t xml:space="preserve">must </w:t>
-      </w:r>
-      <w:r>
-        <w:t xml:space="preserve">be included in any particular class. </w:t>
-      </w:r>
-      <w:r>
-        <w:t>Augmentation is complex and hard to understand.</w:t>
+        <w:t xml:space="preserve"> they would make a class to hold any property. </w:t>
+      </w:r>
+    </w:p>
+    <w:p>
+      <w:r>
+        <w:t>To solve various problems property holders have grown in usage. They essentially constitute “noise” in the UML model and should not be required except for the edge case.</w:t>
+      </w:r>
+    </w:p>
+    <w:p>
+      <w:pPr>
+        <w:pStyle w:val="Heading2"/>
+      </w:pPr>
+      <w:bookmarkStart w:id="14" w:name="_Ref392165015"/>
+      <w:r>
+        <w:t>Usability of reference models</w:t>
+      </w:r>
+      <w:bookmarkEnd w:id="14"/>
+    </w:p>
+    <w:p>
+      <w:r>
+        <w:t>The NIEM-UML</w:t>
+      </w:r>
+      <w:r>
+        <w:t xml:space="preserve"> reference models </w:t>
+      </w:r>
+      <w:r>
+        <w:t>are reverse-engineered from the XML schema – and this makes a great deal of sense for repeatability</w:t>
+      </w:r>
+      <w:r>
+        <w:t xml:space="preserve"> and reliability</w:t>
+      </w:r>
+      <w:r>
+        <w:t xml:space="preserve">. However, the resulting models suffer usability problems.  These include property/association choices, use of the “lower level” representation of concepts like roles and augmentations, etc. It also results in auto-generated diagrams. The result is it may be hard to make the IEPD model look like what we would </w:t>
+      </w:r>
+      <w:r>
+        <w:t>want and the reference models are hard to navigate.</w:t>
       </w:r>
     </w:p>
     <w:p>
@@ -340,114 +771,104 @@
     </w:p>
     <w:p>
       <w:r>
-        <w:t xml:space="preserve">For NIEM-UML a simpler approach would be to not require the specific declaration of an augmentation type, but rather to allow multiple </w:t>
+        <w:t>Three</w:t>
+      </w:r>
+      <w:r>
+        <w:t xml:space="preserve"> things may help make the reference models more usable: 1) Tuning of the reverse engineering to better make use of the higher level concepts. 2) Manual tuning of these models. 3) Manual creation of reference model diagrams.</w:t>
+      </w:r>
+    </w:p>
+    <w:p>
+      <w:r>
+        <w:t xml:space="preserve">Note that the manual creation of reference model diagrams would be a substantial effort – but </w:t>
+      </w:r>
+      <w:r>
+        <w:t xml:space="preserve">would be a real </w:t>
+      </w:r>
+      <w:r>
+        <w:t xml:space="preserve">aid </w:t>
+      </w:r>
+      <w:r>
+        <w:t>for users</w:t>
+      </w:r>
+      <w:r>
+        <w:t xml:space="preserve"> finding and reusing reference concepts.</w:t>
+      </w:r>
+    </w:p>
+    <w:p>
+      <w:pPr>
+        <w:pStyle w:val="Heading2"/>
+      </w:pPr>
+      <w:bookmarkStart w:id="15" w:name="_Ref392165021"/>
+      <w:r>
+        <w:t>Aggregation commitment</w:t>
+      </w:r>
+      <w:bookmarkEnd w:id="15"/>
+    </w:p>
+    <w:p>
+      <w:r>
+        <w:t xml:space="preserve">NIEM-2 (and NIEM-UML-2) suffered a problem of </w:t>
+      </w:r>
+      <w:r>
+        <w:t>“</w:t>
+      </w:r>
+      <w:r>
+        <w:t>early commitment</w:t>
+      </w:r>
+      <w:r>
+        <w:t>”</w:t>
+      </w:r>
+      <w:r>
+        <w:t xml:space="preserve"> to aggregation or reference – particularly in the reference models </w:t>
+      </w:r>
+      <w:r>
+        <w:t>where</w:t>
+      </w:r>
+      <w:r>
+        <w:t xml:space="preserve"> choice was made and was frequently wrong for a particular usage.</w:t>
+      </w:r>
+      <w:r>
+        <w:t xml:space="preserve"> NIEM-3 inverted this and now makes no commitment to either </w:t>
+      </w:r>
+      <w:r>
+        <w:rPr>
+          <w:u w:val="single"/>
+        </w:rPr>
+        <w:t>and removes the capacity to make such a distinction</w:t>
+      </w:r>
+      <w:r>
+        <w:t>. This is highly unusual for both UML and XSD modelers who are used to defining aggregation</w:t>
+      </w:r>
+      <w:r>
+        <w:t xml:space="preserve"> and having XML instances with a particular structure</w:t>
+      </w:r>
+      <w:r>
+        <w:t xml:space="preserve">.  It is interesting that RDF also does not make any such distinction and </w:t>
       </w:r>
       <w:proofErr w:type="gramStart"/>
       <w:r>
-        <w:t>inheritance</w:t>
+        <w:t>this results</w:t>
       </w:r>
       <w:proofErr w:type="gramEnd"/>
       <w:r>
-        <w:t>. To provide for XSD rules the “augmenting” inheritance would be marked as “augmented by”. This is instead of the current style of marking what is augmented and having an explicit augmentation type. For forward compatibility and reference models “augments” could still be supported.</w:t>
-      </w:r>
-      <w:r>
-        <w:t xml:space="preserve"> The result would be the generation of an augmentation type as required by the NDR.</w:t>
-      </w:r>
-      <w:r>
-        <w:t xml:space="preserve"> As a result ANY type could be used as an augmentation, even if not originally defined as such.</w:t>
-      </w:r>
-    </w:p>
-    <w:p>
-      <w:pPr>
-        <w:pStyle w:val="Heading2"/>
-      </w:pPr>
-      <w:bookmarkStart w:id="10" w:name="_Ref392164984"/>
-      <w:r>
-        <w:t>Multiple subsets of the same type</w:t>
-      </w:r>
-      <w:bookmarkEnd w:id="10"/>
-    </w:p>
-    <w:p>
-      <w:r>
-        <w:t xml:space="preserve">It is common that, within the same IEPD or EIEM, but in different context, there is a need for different combination of properties from reference models. E.g. a “person” that is a “subject” may need different properties that a </w:t>
-      </w:r>
-      <w:r>
-        <w:t>“</w:t>
-      </w:r>
-      <w:r>
-        <w:t>person</w:t>
-      </w:r>
-      <w:r>
-        <w:t>”</w:t>
-      </w:r>
-      <w:r>
-        <w:t xml:space="preserve"> that is an “officer”. </w:t>
-      </w:r>
-    </w:p>
-    <w:p>
-      <w:r>
-        <w:t xml:space="preserve">A NIEM subset (e.g. of person) must </w:t>
-      </w:r>
-      <w:r>
-        <w:t>have the</w:t>
-      </w:r>
-      <w:r>
-        <w:t xml:space="preserve"> same name and namespace as the </w:t>
-      </w:r>
-      <w:r>
-        <w:t xml:space="preserve">corresponding </w:t>
-      </w:r>
-      <w:r>
-        <w:t xml:space="preserve">element in a reference model. This NIEM design choice effectively prevents the same element </w:t>
-      </w:r>
-      <w:r>
-        <w:t>from being</w:t>
-      </w:r>
-      <w:r>
-        <w:t xml:space="preserve"> subset differently for different purposes. A “work around” is that a “subset” can be defined that is the </w:t>
-      </w:r>
-      <w:r>
-        <w:t>unification</w:t>
-      </w:r>
-      <w:r>
-        <w:t xml:space="preserve"> of all possible properties from all desired uses of the reference element. A “restriction” can then be made for </w:t>
-      </w:r>
-      <w:r>
-        <w:rPr>
-          <w:u w:val="single"/>
-        </w:rPr>
-        <w:t>each different purpose</w:t>
-      </w:r>
-      <w:r>
-        <w:t xml:space="preserve"> and then (if needed) an extension of each of those restricted subsets defined to make the final desired element (e.g. “officer”). </w:t>
-      </w:r>
-    </w:p>
-    <w:p>
-      <w:r>
-        <w:t>The other solution is just to have the “</w:t>
-      </w:r>
-      <w:r>
-        <w:t>unified subset</w:t>
-      </w:r>
-      <w:r>
-        <w:t xml:space="preserve">” and ignore the unneeded properties (they would then need to be marked as optional in the subset). </w:t>
-      </w:r>
-      <w:r>
-        <w:t xml:space="preserve"> Ignoring the correct properties is then a matter of documentation.</w:t>
-      </w:r>
-    </w:p>
-    <w:p>
-      <w:r>
-        <w:t>So while possible</w:t>
-      </w:r>
-      <w:r>
-        <w:t>,</w:t>
-      </w:r>
-      <w:r>
-        <w:t xml:space="preserve"> the NIEM solutions are overly complex, couple the different purposes into a unified subset and make the resulting model difficult to interpret.</w:t>
-      </w:r>
-      <w:r>
-        <w:t xml:space="preserve"> Note that this is an issue with NIEM-XML as well as NIEM-UML.</w:t>
+        <w:t xml:space="preserve"> in the serialization of RDF </w:t>
+      </w:r>
+      <w:r>
+        <w:t>instances</w:t>
+      </w:r>
+      <w:r>
+        <w:t xml:space="preserve"> being inconsistent</w:t>
+      </w:r>
+      <w:r>
+        <w:t xml:space="preserve"> and hard to parse</w:t>
+      </w:r>
+      <w:r>
+        <w:t>. The result of the current policy is that users will have trouble decoding an arbitrary serialization of any NIEM instance</w:t>
+      </w:r>
+      <w:r>
+        <w:t xml:space="preserve"> and it will not be clear how to diagram classes</w:t>
+      </w:r>
+      <w:r>
+        <w:t>.</w:t>
       </w:r>
     </w:p>
     <w:p>
@@ -461,367 +882,36 @@
     </w:p>
     <w:p>
       <w:r>
-        <w:t>When the modeler is creating domain specific types (e.g. “officer” or “subject”) each would be allowed to include an arbitrary subset of reference model(s) properties as well as add new properties. The NIEM-UML machinery would then create the required unified subset, restrictions and extension</w:t>
-      </w:r>
-      <w:r>
-        <w:t>s</w:t>
-      </w:r>
-      <w:r>
-        <w:t>. So in the domain model a single “officer” type would fully define the needs of that type.</w:t>
-      </w:r>
-    </w:p>
-    <w:p>
-      <w:r>
-        <w:t>An ancillary capability would be for the single type to include subset properties from multiple reference models as the properties for a single type are often spread across multiple reference models and augmentations.</w:t>
-      </w:r>
-    </w:p>
-    <w:p>
-      <w:pPr>
-        <w:pStyle w:val="Heading2"/>
-      </w:pPr>
-      <w:bookmarkStart w:id="11" w:name="_Ref392164993"/>
-      <w:r>
-        <w:t>Substitution groups as property holders</w:t>
-      </w:r>
-      <w:bookmarkEnd w:id="11"/>
-    </w:p>
-    <w:p>
-      <w:r>
-        <w:t xml:space="preserve">Substitution groups allow for multiple variations on a property. As with any property, most substation group “heads” are specific to a particular domain (e.g. </w:t>
-      </w:r>
-      <w:proofErr w:type="spellStart"/>
-      <w:r>
-        <w:t>PersonRace</w:t>
-      </w:r>
-      <w:proofErr w:type="spellEnd"/>
-      <w:r>
-        <w:t xml:space="preserve"> is clearly a property of Person). </w:t>
-      </w:r>
-      <w:r>
-        <w:t>In NIEM-UML t</w:t>
-      </w:r>
-      <w:r>
-        <w:t>he definition of a substitution group is required to be in a separate property holder. This distributes the concepts of the domain type (Person) over these property holders and adds substantial complexity. It would be preferable to define the substitution group within the context of its domain (including the “subset” choices). Where the “head” does not have a clear domain it is still acceptable to define a property holder as was the intent for property holders originally.</w:t>
-      </w:r>
-    </w:p>
-    <w:p>
-      <w:r>
-        <w:t>This behavior was demonstrated in early N</w:t>
-      </w:r>
-      <w:r>
-        <w:t>IE</w:t>
-      </w:r>
-      <w:r>
-        <w:t xml:space="preserve">M-UML prototypes. </w:t>
-      </w:r>
-      <w:r>
-        <w:t>Mid-stream in the NIEM-UML-2 process there was an issue raised that such a pattern would prevent extension of a substitution group. However, no such issues seems to exist – the same mechanism</w:t>
-      </w:r>
-      <w:r>
-        <w:t xml:space="preserve"> used now</w:t>
-      </w:r>
-      <w:r>
-        <w:t xml:space="preserve"> to extend a substitution group (define a subtype with s</w:t>
-      </w:r>
-      <w:r>
-        <w:t>ubset properties) could be used with an imbedded substitution group, such an extension may or may not be a property holder based on context.</w:t>
-      </w:r>
-    </w:p>
-    <w:p>
-      <w:pPr>
-        <w:pStyle w:val="Heading2"/>
-      </w:pPr>
-      <w:bookmarkStart w:id="12" w:name="_Ref392164998"/>
-      <w:r>
-        <w:t>Entities Vs data elements</w:t>
-      </w:r>
-      <w:bookmarkEnd w:id="12"/>
-    </w:p>
-    <w:p>
-      <w:r>
-        <w:t>There is an essential conceptual different between identifiable entities like people and organizations and “data values” like strings and phone numbers. The common thought is that the “identity” of a value is identical to its content, and that content can’t change.</w:t>
-      </w:r>
-      <w:r>
-        <w:t xml:space="preserve"> An entity has an independent identity and properties of an entity can change over time. </w:t>
-      </w:r>
-      <w:r>
-        <w:t xml:space="preserve"> In NIEM there are some clear values – all those derived from or encapsulating XML primitive types. There are also choices that could be made for other values (like address). UML contains this distinc</w:t>
-      </w:r>
-      <w:r>
-        <w:t xml:space="preserve">tion in classes </w:t>
-      </w:r>
-      <w:proofErr w:type="gramStart"/>
-      <w:r>
-        <w:t>Vs</w:t>
-      </w:r>
-      <w:proofErr w:type="gramEnd"/>
-      <w:r>
-        <w:t xml:space="preserve">. data types. </w:t>
-      </w:r>
-    </w:p>
-    <w:p>
-      <w:r>
-        <w:t>There are multiple advantages to this distinction – for one thing aggregation should always be used for data types (you can’t reference something without an ident</w:t>
-      </w:r>
-      <w:r>
-        <w:t>ity).  One thing this impacts is</w:t>
-      </w:r>
-      <w:r>
-        <w:t xml:space="preserve"> the generation of </w:t>
-      </w:r>
-      <w:r>
-        <w:t xml:space="preserve">UML </w:t>
-      </w:r>
-      <w:r>
-        <w:t>diagrams</w:t>
-      </w:r>
-      <w:r>
-        <w:t xml:space="preserve"> </w:t>
-      </w:r>
-      <w:r>
-        <w:t>– where associations should be used between entities, but not to values. Since this information is lost the diagrams have to be hand-tuned.</w:t>
-      </w:r>
-    </w:p>
-    <w:p>
-      <w:pPr>
-        <w:pStyle w:val="Heading3"/>
-      </w:pPr>
-      <w:r>
-        <w:t>Possible solution</w:t>
-      </w:r>
-    </w:p>
-    <w:p>
-      <w:r>
-        <w:t>NIEM-UML should use data type for values and classes for entities.</w:t>
-      </w:r>
-      <w:r>
-        <w:t xml:space="preserve"> Values should always be shown as </w:t>
-      </w:r>
-      <w:r>
-        <w:t xml:space="preserve">UML </w:t>
-      </w:r>
-      <w:r>
-        <w:t>properties.</w:t>
-      </w:r>
-    </w:p>
-    <w:p>
-      <w:pPr>
-        <w:pStyle w:val="Heading2"/>
-      </w:pPr>
-      <w:bookmarkStart w:id="13" w:name="_Ref392165005"/>
-      <w:r>
-        <w:lastRenderedPageBreak/>
-        <w:t xml:space="preserve">Reducing </w:t>
-      </w:r>
-      <w:r>
-        <w:t xml:space="preserve">the </w:t>
-      </w:r>
-      <w:r>
-        <w:t>need for property holders</w:t>
-      </w:r>
-      <w:bookmarkEnd w:id="13"/>
-    </w:p>
-    <w:p>
-      <w:r>
-        <w:t>Property holders were introduced to solve an “edge case” where a property was defined in a reference model but not used as the property of class</w:t>
-      </w:r>
-      <w:r>
-        <w:t xml:space="preserve"> in that model</w:t>
-      </w:r>
-      <w:r>
-        <w:t xml:space="preserve">. It is unlikely that a UML modeler would ever want a property </w:t>
-      </w:r>
-      <w:proofErr w:type="gramStart"/>
-      <w:r>
-        <w:t>holder,</w:t>
-      </w:r>
-      <w:proofErr w:type="gramEnd"/>
-      <w:r>
-        <w:t xml:space="preserve"> they would make a class to hold any property. </w:t>
-      </w:r>
-    </w:p>
-    <w:p>
-      <w:r>
-        <w:t>To solve various problems property holders have grown in usage. They essentially constitute “noise” in the UML model and should not be required except for the edge case.</w:t>
-      </w:r>
-    </w:p>
-    <w:p>
-      <w:pPr>
-        <w:pStyle w:val="Heading2"/>
-      </w:pPr>
-      <w:bookmarkStart w:id="14" w:name="_Ref392165015"/>
-      <w:r>
-        <w:t>Usability of reference models</w:t>
-      </w:r>
-      <w:bookmarkEnd w:id="14"/>
-    </w:p>
-    <w:p>
-      <w:r>
-        <w:t>The NIEM-UML</w:t>
-      </w:r>
-      <w:r>
-        <w:t xml:space="preserve"> reference models </w:t>
-      </w:r>
-      <w:r>
-        <w:t>are reverse-engineered from the XML schema – and this makes a great deal of sense for repeatability</w:t>
-      </w:r>
-      <w:r>
-        <w:t xml:space="preserve"> and reliability</w:t>
-      </w:r>
-      <w:r>
-        <w:t xml:space="preserve">. However, the resulting models suffer usability problems.  These include property/association choices, use of the “lower level” representation of concepts like roles and augmentations, etc. It also results in auto-generated diagrams. The result is it may be hard to make the IEPD model look like what we would </w:t>
-      </w:r>
-      <w:r>
-        <w:t>want.</w:t>
-      </w:r>
-    </w:p>
-    <w:p>
-      <w:pPr>
-        <w:pStyle w:val="Heading3"/>
-      </w:pPr>
-      <w:r>
-        <w:t>Possible solution</w:t>
-      </w:r>
-    </w:p>
-    <w:p>
-      <w:r>
-        <w:t>Three</w:t>
-      </w:r>
-      <w:r>
-        <w:t xml:space="preserve"> things may help make the reference models more usable: 1) Tuning of the reverse engineering to better make use of the higher level concepts. 2) Manual tuning of these models. 3) Manual creation of reference model diagrams.</w:t>
-      </w:r>
-    </w:p>
-    <w:p>
-      <w:r>
-        <w:t xml:space="preserve">Note that the manual creation of reference model diagrams would be a substantial effort – but </w:t>
-      </w:r>
-      <w:r>
-        <w:t xml:space="preserve">would be a real </w:t>
-      </w:r>
-      <w:r>
-        <w:t xml:space="preserve">aid </w:t>
-      </w:r>
-      <w:r>
-        <w:t>for users</w:t>
-      </w:r>
-      <w:r>
-        <w:t xml:space="preserve"> finding and reusing reference concepts.</w:t>
-      </w:r>
-    </w:p>
-    <w:p>
-      <w:pPr>
-        <w:pStyle w:val="Heading2"/>
-      </w:pPr>
-      <w:bookmarkStart w:id="15" w:name="_Ref392165021"/>
-      <w:r>
-        <w:t>Aggregation commitment</w:t>
-      </w:r>
-      <w:bookmarkEnd w:id="15"/>
-    </w:p>
-    <w:p>
-      <w:r>
-        <w:t xml:space="preserve">NIEM-2 (and NIEM-UML-2) suffered a problem of </w:t>
-      </w:r>
-      <w:r>
-        <w:t>“</w:t>
-      </w:r>
-      <w:r>
-        <w:t>early commitment</w:t>
-      </w:r>
-      <w:r>
-        <w:t>”</w:t>
-      </w:r>
-      <w:r>
-        <w:t xml:space="preserve"> to aggregation or reference – particularly in the reference models </w:t>
-      </w:r>
-      <w:r>
-        <w:t>where</w:t>
-      </w:r>
-      <w:r>
-        <w:t xml:space="preserve"> choice was made and was frequently wrong for a particular usage.</w:t>
-      </w:r>
-      <w:r>
-        <w:t xml:space="preserve"> NIEM-3 inverted this and now makes no </w:t>
-      </w:r>
-      <w:r>
-        <w:t>commitment</w:t>
-      </w:r>
-      <w:r>
-        <w:t xml:space="preserve"> to either </w:t>
-      </w:r>
-      <w:r>
-        <w:rPr>
-          <w:u w:val="single"/>
-        </w:rPr>
-        <w:t>and removes the capacity to make such a distinction</w:t>
-      </w:r>
-      <w:r>
-        <w:t>. This is highly unusual for both UML and XSD modelers who are used to defining aggregation</w:t>
-      </w:r>
-      <w:r>
-        <w:t xml:space="preserve"> and having XML instances with a particular structure</w:t>
-      </w:r>
-      <w:r>
-        <w:t xml:space="preserve">.  It is interesting that RDF also does not make any such distinction and </w:t>
-      </w:r>
-      <w:proofErr w:type="gramStart"/>
-      <w:r>
-        <w:t>this results</w:t>
-      </w:r>
-      <w:proofErr w:type="gramEnd"/>
-      <w:r>
-        <w:t xml:space="preserve"> in the serialization of RDF </w:t>
-      </w:r>
-      <w:r>
-        <w:t>instances</w:t>
-      </w:r>
-      <w:r>
-        <w:t xml:space="preserve"> being inconsistent</w:t>
-      </w:r>
-      <w:r>
-        <w:t xml:space="preserve"> and hard to parse</w:t>
-      </w:r>
-      <w:r>
-        <w:t>. The result of the current policy is that users will have trouble decoding an arbitrary serialization of any NIEM instance</w:t>
-      </w:r>
-      <w:r>
-        <w:t xml:space="preserve"> and it will not be clear how to diagram classes</w:t>
+        <w:t>NIEM-UML-3 should allow for “no commitment”</w:t>
+      </w:r>
+      <w:r>
+        <w:t xml:space="preserve"> (the current NIEM policy)</w:t>
+      </w:r>
+      <w:r>
+        <w:t xml:space="preserve">, particularly in reference models but also allow for a commitment in a specific IEPD or EIEM. It may be acceptable to make “aggregation” an optional constraint </w:t>
+      </w:r>
+      <w:r>
+        <w:t xml:space="preserve">(using “black diamond”) </w:t>
+      </w:r>
+      <w:r>
+        <w:t>and then allow “no commitment” to be either.</w:t>
+      </w:r>
+      <w:r>
+        <w:t xml:space="preserve"> If “values” are distinguished as data types (see above), values should always be aggregated</w:t>
+      </w:r>
+      <w:r>
+        <w:t xml:space="preserve"> properties</w:t>
       </w:r>
       <w:r>
         <w:t>.</w:t>
       </w:r>
     </w:p>
     <w:p>
-      <w:pPr>
-        <w:pStyle w:val="Heading3"/>
-      </w:pPr>
-      <w:r>
-        <w:t>Possible solution</w:t>
-      </w:r>
-    </w:p>
-    <w:p>
-      <w:r>
-        <w:t>NIEM-UML-3 should allow for “no commitment”</w:t>
-      </w:r>
-      <w:r>
-        <w:t xml:space="preserve"> (the current NIEM policy)</w:t>
-      </w:r>
-      <w:r>
-        <w:t>, particularly in reference models but also allow for a commitment in a specific IEPD or EIEM. It may be acceptable to make “aggregation” an optional constraint and then allow “no commitment” to be either.</w:t>
-      </w:r>
-      <w:r>
-        <w:t xml:space="preserve"> If “values” are distinguished as data types (see above), values should always be aggregated</w:t>
-      </w:r>
-      <w:r>
-        <w:t xml:space="preserve"> properties</w:t>
-      </w:r>
-      <w:r>
-        <w:t>.</w:t>
-      </w:r>
-    </w:p>
-    <w:p>
       <w:r>
         <w:t>The aggregation commitment should be reflected in the schema in some way, TBD.</w:t>
+      </w:r>
+      <w:r>
+        <w:t xml:space="preserve"> Perhaps as annotations – this should be addressed by NTAC.</w:t>
       </w:r>
       <w:bookmarkStart w:id="16" w:name="_GoBack"/>
       <w:bookmarkEnd w:id="16"/>
@@ -914,10 +1004,7 @@
               <w:fldChar w:fldCharType="begin"/>
             </w:r>
             <w:r>
-              <w:instrText xml:space="preserve"> REF _Ref392164946 \h </w:instrText>
-            </w:r>
-            <w:r>
-              <w:instrText xml:space="preserve"> \* MERGEFORMAT </w:instrText>
+              <w:instrText xml:space="preserve"> REF _Ref392164946 \h  \* MERGEFORMAT </w:instrText>
             </w:r>
             <w:r>
               <w:fldChar w:fldCharType="separate"/>
@@ -970,10 +1057,7 @@
               <w:fldChar w:fldCharType="begin"/>
             </w:r>
             <w:r>
-              <w:instrText xml:space="preserve"> REF _Ref392164974 \h </w:instrText>
-            </w:r>
-            <w:r>
-              <w:instrText xml:space="preserve"> \* MERGEFORMAT </w:instrText>
+              <w:instrText xml:space="preserve"> REF _Ref392164974 \h  \* MERGEFORMAT </w:instrText>
             </w:r>
             <w:r>
               <w:fldChar w:fldCharType="separate"/>
@@ -1014,10 +1098,7 @@
               <w:fldChar w:fldCharType="begin"/>
             </w:r>
             <w:r>
-              <w:instrText xml:space="preserve"> REF _Ref392164980 \h </w:instrText>
-            </w:r>
-            <w:r>
-              <w:instrText xml:space="preserve"> \* MERGEFORMAT </w:instrText>
+              <w:instrText xml:space="preserve"> REF _Ref392164980 \h  \* MERGEFORMAT </w:instrText>
             </w:r>
             <w:r>
               <w:fldChar w:fldCharType="separate"/>
@@ -1055,10 +1136,7 @@
               <w:fldChar w:fldCharType="begin"/>
             </w:r>
             <w:r>
-              <w:instrText xml:space="preserve"> REF _Ref392164984 \h </w:instrText>
-            </w:r>
-            <w:r>
-              <w:instrText xml:space="preserve"> \* MERGEFORMAT </w:instrText>
+              <w:instrText xml:space="preserve"> REF _Ref392164984 \h  \* MERGEFORMAT </w:instrText>
             </w:r>
             <w:r>
               <w:fldChar w:fldCharType="separate"/>
@@ -1099,10 +1177,7 @@
               <w:fldChar w:fldCharType="begin"/>
             </w:r>
             <w:r>
-              <w:instrText xml:space="preserve"> REF _Ref392164993 \h </w:instrText>
-            </w:r>
-            <w:r>
-              <w:instrText xml:space="preserve"> \* MERGEFORMAT </w:instrText>
+              <w:instrText xml:space="preserve"> REF _Ref392164993 \h  \* MERGEFORMAT </w:instrText>
             </w:r>
             <w:r>
               <w:fldChar w:fldCharType="separate"/>
@@ -1140,10 +1215,7 @@
               <w:fldChar w:fldCharType="begin"/>
             </w:r>
             <w:r>
-              <w:instrText xml:space="preserve"> REF _Ref392164998 \h </w:instrText>
-            </w:r>
-            <w:r>
-              <w:instrText xml:space="preserve"> \* MERGEFORMAT </w:instrText>
+              <w:instrText xml:space="preserve"> REF _Ref392164998 \h  \* MERGEFORMAT </w:instrText>
             </w:r>
             <w:r>
               <w:fldChar w:fldCharType="separate"/>
@@ -1184,10 +1256,7 @@
               <w:fldChar w:fldCharType="begin"/>
             </w:r>
             <w:r>
-              <w:instrText xml:space="preserve"> REF _Ref392165005 \h </w:instrText>
-            </w:r>
-            <w:r>
-              <w:instrText xml:space="preserve"> \* MERGEFORMAT </w:instrText>
+              <w:instrText xml:space="preserve"> REF _Ref392165005 \h  \* MERGEFORMAT </w:instrText>
             </w:r>
             <w:r>
               <w:fldChar w:fldCharType="separate"/>
@@ -1225,10 +1294,7 @@
               <w:fldChar w:fldCharType="begin"/>
             </w:r>
             <w:r>
-              <w:instrText xml:space="preserve"> REF _Ref392165015 \h </w:instrText>
-            </w:r>
-            <w:r>
-              <w:instrText xml:space="preserve"> \* MERGEFORMAT </w:instrText>
+              <w:instrText xml:space="preserve"> REF _Ref392165015 \h  \* MERGEFORMAT </w:instrText>
             </w:r>
             <w:r>
               <w:fldChar w:fldCharType="separate"/>
@@ -1269,10 +1335,7 @@
               <w:fldChar w:fldCharType="begin"/>
             </w:r>
             <w:r>
-              <w:instrText xml:space="preserve"> REF _Ref392165021 \h </w:instrText>
-            </w:r>
-            <w:r>
-              <w:instrText xml:space="preserve"> \* MERGEFORMAT </w:instrText>
+              <w:instrText xml:space="preserve"> REF _Ref392165021 \h  \* MERGEFORMAT </w:instrText>
             </w:r>
             <w:r>
               <w:fldChar w:fldCharType="separate"/>
@@ -2698,7 +2761,7 @@
 </file>
 
 <file path=customXml/itemProps1.xml><?xml version="1.0" encoding="utf-8"?>
-<ds:datastoreItem xmlns:ds="http://schemas.openxmlformats.org/officeDocument/2006/customXml" ds:itemID="{77937D4B-0272-47D6-93B9-B657DA086200}">
+<ds:datastoreItem xmlns:ds="http://schemas.openxmlformats.org/officeDocument/2006/customXml" ds:itemID="{254BA91D-A61F-416D-BC0F-B783187AF4BD}">
   <ds:schemaRefs>
     <ds:schemaRef ds:uri="http://schemas.openxmlformats.org/officeDocument/2006/bibliography"/>
   </ds:schemaRefs>

</xml_diff>

<commit_message>
Included issues from Peter Mork
</commit_message>
<xml_diff>
--- a/Design/NIEM-3 Simplification.docx
+++ b/Design/NIEM-3 Simplification.docx
@@ -27,13 +27,13 @@
         <w:t>As of 7/</w:t>
       </w:r>
       <w:r>
-        <w:t>7</w:t>
+        <w:t>15</w:t>
       </w:r>
       <w:r>
         <w:t>/2014 (Rev 0.</w:t>
       </w:r>
       <w:r>
-        <w:t>2</w:t>
+        <w:t>3</w:t>
       </w:r>
       <w:r>
         <w:t>)</w:t>
@@ -411,6 +411,27 @@
       </w:r>
     </w:p>
     <w:p>
+      <w:proofErr w:type="gramStart"/>
+      <w:r>
+        <w:t xml:space="preserve">Once issue complicating resolution is that the cardinality </w:t>
+      </w:r>
+      <w:r>
+        <w:t>of augmenting types is unclear.</w:t>
+      </w:r>
+      <w:proofErr w:type="gramEnd"/>
+      <w:r>
+        <w:t xml:space="preserve"> For simulating multiple </w:t>
+      </w:r>
+      <w:proofErr w:type="gramStart"/>
+      <w:r>
+        <w:t>inheritance</w:t>
+      </w:r>
+      <w:proofErr w:type="gramEnd"/>
+      <w:r>
+        <w:t xml:space="preserve"> there should be exactly one augmenting instance for the “multiply inherited” type. NIEM allows multiples – which doesn’t seem to make much semantic sense. Perhaps this could be addressed by NTAC.</w:t>
+      </w:r>
+    </w:p>
+    <w:p>
       <w:pPr>
         <w:pStyle w:val="Heading2"/>
       </w:pPr>
@@ -475,7 +496,11 @@
         <w:t>unification</w:t>
       </w:r>
       <w:r>
-        <w:t xml:space="preserve"> of all possible properties from all desired uses of the reference element. A “restriction” can then be made for </w:t>
+        <w:t xml:space="preserve"> of all possible properties from all desired uses of the reference element. A “restriction” can </w:t>
+      </w:r>
+      <w:r>
+        <w:lastRenderedPageBreak/>
+        <w:t xml:space="preserve">then be made for </w:t>
       </w:r>
       <w:r>
         <w:rPr>
@@ -489,128 +514,180 @@
     </w:p>
     <w:p>
       <w:r>
+        <w:t xml:space="preserve">The other </w:t>
+      </w:r>
+      <w:r>
+        <w:t>work-around</w:t>
+      </w:r>
+      <w:r>
+        <w:t xml:space="preserve"> is just to have the “</w:t>
+      </w:r>
+      <w:r>
+        <w:t>unified subset</w:t>
+      </w:r>
+      <w:r>
+        <w:t xml:space="preserve">” and ignore the unneeded properties (they would then need to be marked as optional in the subset). </w:t>
+      </w:r>
+      <w:r>
+        <w:t xml:space="preserve"> Ignoring the correct properties is then a matter of documentation.</w:t>
+      </w:r>
+    </w:p>
+    <w:p>
+      <w:r>
+        <w:t>So while possible</w:t>
+      </w:r>
+      <w:r>
+        <w:t>,</w:t>
+      </w:r>
+      <w:r>
+        <w:t xml:space="preserve"> the NIEM solutions are overly complex, couple the different purposes into a unified subset and make the resulting model difficult to interpret.</w:t>
+      </w:r>
+      <w:r>
+        <w:t xml:space="preserve"> Note that this is an issue with NIEM-XML as well as NIEM-UML.</w:t>
+      </w:r>
+    </w:p>
+    <w:p>
+      <w:pPr>
+        <w:pStyle w:val="Heading3"/>
+      </w:pPr>
+      <w:r>
+        <w:t>Possible solution</w:t>
+      </w:r>
+    </w:p>
+    <w:p>
+      <w:r>
+        <w:t>When the modeler is creating domain specific types (e.g. “officer” or “subject”) each would be allowed to include an arbitrary subset of reference model(s) properties as well as add new properties. The NIEM-UML machinery would then create the required unified subset, restrictions and extension</w:t>
+      </w:r>
+      <w:r>
+        <w:t>s</w:t>
+      </w:r>
+      <w:r>
+        <w:t>. So in the domain model a single “officer” type would fully define the needs of that type.</w:t>
+      </w:r>
+    </w:p>
+    <w:p>
+      <w:r>
+        <w:t>An ancillary capability would be for the single type to include subset properties from multiple reference models as the properties for a single type are often spread across multiple reference models and augmentations.</w:t>
+      </w:r>
+    </w:p>
+    <w:p>
+      <w:pPr>
+        <w:pStyle w:val="Heading2"/>
+      </w:pPr>
+      <w:bookmarkStart w:id="11" w:name="_Ref392164993"/>
+      <w:r>
+        <w:t>Substitution groups as property holders</w:t>
+      </w:r>
+      <w:bookmarkEnd w:id="11"/>
+    </w:p>
+    <w:p>
+      <w:r>
+        <w:t xml:space="preserve">Substitution groups allow for multiple variations on a property. As with any property, most substation group “heads” are specific to a particular domain (e.g. </w:t>
+      </w:r>
+      <w:proofErr w:type="spellStart"/>
+      <w:r>
+        <w:t>PersonRace</w:t>
+      </w:r>
+      <w:proofErr w:type="spellEnd"/>
+      <w:r>
+        <w:t xml:space="preserve"> is clearly a property of Person). </w:t>
+      </w:r>
+      <w:r>
+        <w:t>In NIEM-UML t</w:t>
+      </w:r>
+      <w:r>
+        <w:t>he definition of a substitution group is required to be in a separate property holder. This distributes the concepts of the domain type (Person) over these property holders and adds substantial complexity.</w:t>
+      </w:r>
+    </w:p>
+    <w:p>
+      <w:pPr>
+        <w:pStyle w:val="Heading3"/>
+      </w:pPr>
+      <w:r>
+        <w:t xml:space="preserve">Possible resolution 1: </w:t>
+      </w:r>
+    </w:p>
+    <w:p>
+      <w:r>
+        <w:t xml:space="preserve"> It would be preferable to define the substitution group within the context of its domain (including the “subset” choices). Where the “head” does not have a clear domain it is still acceptable to define a property holder as was the intent for property holders originally.</w:t>
+      </w:r>
+    </w:p>
+    <w:p>
+      <w:r>
+        <w:t>This behavior was demonstrated in early N</w:t>
+      </w:r>
+      <w:r>
+        <w:t>IE</w:t>
+      </w:r>
+      <w:r>
+        <w:t xml:space="preserve">M-UML prototypes. </w:t>
+      </w:r>
+      <w:r>
+        <w:t>Mid-stream in the NIEM-UML-2 process there was an issue raised that such a pattern would prevent extension of a substitution group. However, no such issues seems to exist – the same mechanism</w:t>
+      </w:r>
+      <w:r>
+        <w:t xml:space="preserve"> used now</w:t>
+      </w:r>
+      <w:r>
+        <w:t xml:space="preserve"> to extend a substitution group (define a subtype with s</w:t>
+      </w:r>
+      <w:r>
+        <w:t>ubset properties) could be used with an imbedded substitution group, such an extension may or may not be a property holder based on context.</w:t>
+      </w:r>
+    </w:p>
+    <w:p>
+      <w:pPr>
+        <w:pStyle w:val="Heading3"/>
+      </w:pPr>
+      <w:r>
+        <w:t>Possible resolution 2:</w:t>
+      </w:r>
+    </w:p>
+    <w:p>
+      <w:r>
+        <w:t xml:space="preserve">Represent substitution groups as either subclasses or union types. </w:t>
+      </w:r>
+      <w:proofErr w:type="gramStart"/>
+      <w:r>
+        <w:t xml:space="preserve">See issue </w:t>
+      </w:r>
+      <w:r>
+        <w:fldChar w:fldCharType="begin"/>
+      </w:r>
+      <w:r>
+        <w:instrText xml:space="preserve"> REF _Ref393209639 \r \h </w:instrText>
+      </w:r>
+      <w:r>
+        <w:fldChar w:fldCharType="separate"/>
+      </w:r>
+      <w:r>
+        <w:t>11)</w:t>
+      </w:r>
+      <w:r>
+        <w:fldChar w:fldCharType="end"/>
+      </w:r>
+      <w:r>
+        <w:t>, below.</w:t>
+      </w:r>
+      <w:proofErr w:type="gramEnd"/>
+    </w:p>
+    <w:p>
+      <w:pPr>
+        <w:pStyle w:val="Heading2"/>
+      </w:pPr>
+      <w:bookmarkStart w:id="12" w:name="_Ref392164998"/>
+      <w:r>
+        <w:t>Entities Vs data elements</w:t>
+      </w:r>
+      <w:bookmarkEnd w:id="12"/>
+    </w:p>
+    <w:p>
+      <w:r>
+        <w:t xml:space="preserve">There is an essential conceptual different between identifiable entities like people and organizations and “data values” like strings and phone numbers. The common thought is that the “identity” of a value is </w:t>
+      </w:r>
+      <w:r>
         <w:lastRenderedPageBreak/>
-        <w:t xml:space="preserve">The other </w:t>
-      </w:r>
-      <w:r>
-        <w:t>work-around</w:t>
-      </w:r>
-      <w:r>
-        <w:t xml:space="preserve"> is just to have the “</w:t>
-      </w:r>
-      <w:r>
-        <w:t>unified subset</w:t>
-      </w:r>
-      <w:r>
-        <w:t xml:space="preserve">” and ignore the unneeded properties (they would then need to be marked as optional in the subset). </w:t>
-      </w:r>
-      <w:r>
-        <w:t xml:space="preserve"> Ignoring the correct properties is then a matter of documentation.</w:t>
-      </w:r>
-    </w:p>
-    <w:p>
-      <w:r>
-        <w:t>So while possible</w:t>
-      </w:r>
-      <w:r>
-        <w:t>,</w:t>
-      </w:r>
-      <w:r>
-        <w:t xml:space="preserve"> the NIEM solutions are overly complex, couple the different purposes into a unified subset and make the resulting model difficult to interpret.</w:t>
-      </w:r>
-      <w:r>
-        <w:t xml:space="preserve"> Note that this is an issue with NIEM-XML as well as NIEM-UML.</w:t>
-      </w:r>
-    </w:p>
-    <w:p>
-      <w:pPr>
-        <w:pStyle w:val="Heading3"/>
-      </w:pPr>
-      <w:r>
-        <w:t>Possible solution</w:t>
-      </w:r>
-    </w:p>
-    <w:p>
-      <w:r>
-        <w:t>When the modeler is creating domain specific types (e.g. “officer” or “subject”) each would be allowed to include an arbitrary subset of reference model(s) properties as well as add new properties. The NIEM-UML machinery would then create the required unified subset, restrictions and extension</w:t>
-      </w:r>
-      <w:r>
-        <w:t>s</w:t>
-      </w:r>
-      <w:r>
-        <w:t>. So in the domain model a single “officer” type would fully define the needs of that type.</w:t>
-      </w:r>
-    </w:p>
-    <w:p>
-      <w:r>
-        <w:t>An ancillary capability would be for the single type to include subset properties from multiple reference models as the properties for a single type are often spread across multiple reference models and augmentations.</w:t>
-      </w:r>
-    </w:p>
-    <w:p>
-      <w:pPr>
-        <w:pStyle w:val="Heading2"/>
-      </w:pPr>
-      <w:bookmarkStart w:id="11" w:name="_Ref392164993"/>
-      <w:r>
-        <w:t>Substitution groups as property holders</w:t>
-      </w:r>
-      <w:bookmarkEnd w:id="11"/>
-    </w:p>
-    <w:p>
-      <w:r>
-        <w:t xml:space="preserve">Substitution groups allow for multiple variations on a property. As with any property, most substation group “heads” are specific to a particular domain (e.g. </w:t>
-      </w:r>
-      <w:proofErr w:type="spellStart"/>
-      <w:r>
-        <w:t>PersonRace</w:t>
-      </w:r>
-      <w:proofErr w:type="spellEnd"/>
-      <w:r>
-        <w:t xml:space="preserve"> is clearly a property of Person). </w:t>
-      </w:r>
-      <w:r>
-        <w:t>In NIEM-UML t</w:t>
-      </w:r>
-      <w:r>
-        <w:t>he definition of a substitution group is required to be in a separate property holder. This distributes the concepts of the domain type (Person) over these property holders and adds substantial complexity. It would be preferable to define the substitution group within the context of its domain (including the “subset” choices). Where the “head” does not have a clear domain it is still acceptable to define a property holder as was the intent for property holders originally.</w:t>
-      </w:r>
-    </w:p>
-    <w:p>
-      <w:r>
-        <w:t>This behavior was demonstrated in early N</w:t>
-      </w:r>
-      <w:r>
-        <w:t>IE</w:t>
-      </w:r>
-      <w:r>
-        <w:t xml:space="preserve">M-UML prototypes. </w:t>
-      </w:r>
-      <w:r>
-        <w:t>Mid-stream in the NIEM-UML-2 process there was an issue raised that such a pattern would prevent extension of a substitution group. However, no such issues seems to exist – the same mechanism</w:t>
-      </w:r>
-      <w:r>
-        <w:t xml:space="preserve"> used now</w:t>
-      </w:r>
-      <w:r>
-        <w:t xml:space="preserve"> to extend a substitution group (define a subtype with s</w:t>
-      </w:r>
-      <w:r>
-        <w:t>ubset properties) could be used with an imbedded substitution group, such an extension may or may not be a property holder based on context.</w:t>
-      </w:r>
-    </w:p>
-    <w:p>
-      <w:pPr>
-        <w:pStyle w:val="Heading2"/>
-      </w:pPr>
-      <w:bookmarkStart w:id="12" w:name="_Ref392164998"/>
-      <w:r>
-        <w:t>Entities Vs data elements</w:t>
-      </w:r>
-      <w:bookmarkEnd w:id="12"/>
-    </w:p>
-    <w:p>
-      <w:r>
-        <w:t xml:space="preserve">There is an essential conceptual different between identifiable entities like people and organizations and “data values” like strings and phone numbers. The common thought is that the “identity” of a value is identical to its content, and that </w:t>
+        <w:t xml:space="preserve">identical to its content, and that </w:t>
       </w:r>
       <w:r>
         <w:t xml:space="preserve">a value’s </w:t>
@@ -648,11 +725,7 @@
         <w:t>ity).  One thing this impacts is</w:t>
       </w:r>
       <w:r>
-        <w:t xml:space="preserve"> the generation </w:t>
-      </w:r>
-      <w:r>
-        <w:lastRenderedPageBreak/>
-        <w:t xml:space="preserve">of </w:t>
+        <w:t xml:space="preserve"> the generation of </w:t>
       </w:r>
       <w:r>
         <w:t xml:space="preserve">UML </w:t>
@@ -833,7 +906,14 @@
         <w:rPr>
           <w:u w:val="single"/>
         </w:rPr>
-        <w:t>and removes the capacity to make such a distinction</w:t>
+        <w:t xml:space="preserve">and removes the capacity to </w:t>
+      </w:r>
+      <w:r>
+        <w:rPr>
+          <w:u w:val="single"/>
+        </w:rPr>
+        <w:lastRenderedPageBreak/>
+        <w:t>make such a distinction</w:t>
       </w:r>
       <w:r>
         <w:t>. This is highly unusual for both UML and XSD modelers who are used to defining aggregation</w:t>
@@ -876,7 +956,6 @@
         <w:pStyle w:val="Heading3"/>
       </w:pPr>
       <w:r>
-        <w:lastRenderedPageBreak/>
         <w:t>Possible solution</w:t>
       </w:r>
     </w:p>
@@ -912,10 +991,211 @@
       </w:r>
       <w:r>
         <w:t xml:space="preserve"> Perhaps as annotations – this should be addressed by NTAC.</w:t>
+      </w:r>
+    </w:p>
+    <w:p>
+      <w:pPr>
+        <w:pStyle w:val="Heading2"/>
+      </w:pPr>
+      <w:r>
+        <w:t>NIEM Association Types</w:t>
+      </w:r>
+    </w:p>
+    <w:p>
+      <w:r>
+        <w:t xml:space="preserve">NIEM association types should, perhaps, </w:t>
+      </w:r>
+      <w:proofErr w:type="gramStart"/>
+      <w:r>
+        <w:t>be</w:t>
+      </w:r>
+      <w:proofErr w:type="gramEnd"/>
+      <w:r>
+        <w:t xml:space="preserve"> reverse engineered as association classes. </w:t>
+      </w:r>
+    </w:p>
+    <w:p>
+      <w:r>
+        <w:t xml:space="preserve">Example: </w:t>
+      </w:r>
+      <w:r>
+        <w:t>Person-Organization-Association is an association class that connects Person to Organization, along with some additional properties that decorate the association. It’s not a class that has independent meaning.</w:t>
+      </w:r>
+    </w:p>
+    <w:p>
+      <w:r>
+        <w:t xml:space="preserve">Issue:  </w:t>
+      </w:r>
+      <w:r>
+        <w:t xml:space="preserve">NIEM associations have less than 2 ends and add ends in other schema. UML associations must have 2+ ends and you can’t add </w:t>
+      </w:r>
+      <w:proofErr w:type="gramStart"/>
+      <w:r>
+        <w:t>ends (which seems</w:t>
+      </w:r>
+      <w:proofErr w:type="gramEnd"/>
+      <w:r>
+        <w:t xml:space="preserve"> like an unnecessary constraint, but that is how it is).</w:t>
+      </w:r>
+      <w:r>
+        <w:t xml:space="preserve"> To address this issue a more sophisticated rule would have to be investigated or association types </w:t>
+      </w:r>
+      <w:proofErr w:type="gramStart"/>
+      <w:r>
+        <w:t>with  these</w:t>
+      </w:r>
+      <w:proofErr w:type="gramEnd"/>
+      <w:r>
+        <w:t xml:space="preserve"> issues would have to receive special treatment.</w:t>
+      </w:r>
+    </w:p>
+    <w:p>
+      <w:r>
+        <w:t>Potential resolution: More sophisticated reverse engineering as well as manual adjustment of associations with issues.</w:t>
       </w:r>
       <w:bookmarkStart w:id="16" w:name="_GoBack"/>
       <w:bookmarkEnd w:id="16"/>
     </w:p>
+    <w:p>
+      <w:pPr>
+        <w:pStyle w:val="Heading2"/>
+      </w:pPr>
+      <w:bookmarkStart w:id="17" w:name="_Ref393209639"/>
+      <w:r>
+        <w:t>Treatment of union types and substitution groups</w:t>
+      </w:r>
+      <w:bookmarkEnd w:id="17"/>
+    </w:p>
+    <w:p>
+      <w:r>
+        <w:t>The treatment of union types is NIEM remains poor. Entity is (logically) the union of</w:t>
+      </w:r>
+      <w:r>
+        <w:t xml:space="preserve"> (or </w:t>
+      </w:r>
+      <w:proofErr w:type="spellStart"/>
+      <w:r>
+        <w:t>supertype</w:t>
+      </w:r>
+      <w:proofErr w:type="spellEnd"/>
+      <w:r>
+        <w:t xml:space="preserve"> of</w:t>
+      </w:r>
+      <w:proofErr w:type="gramStart"/>
+      <w:r>
+        <w:t xml:space="preserve">) </w:t>
+      </w:r>
+      <w:r>
+        <w:t xml:space="preserve"> Person</w:t>
+      </w:r>
+      <w:proofErr w:type="gramEnd"/>
+      <w:r>
+        <w:t xml:space="preserve"> and Organization. We’ve interpreted every class with a “Representation” property as a union of the things appearing in the representation property holder. I understand that a true union class would prevent adding new representation options. However, in UML, it would be useful to assert that an object class is the union of several other classes, with the understanding that the union may have new options added in the future (a horrible violation of the </w:t>
+      </w:r>
+      <w:proofErr w:type="spellStart"/>
+      <w:r>
+        <w:t>unionOf</w:t>
+      </w:r>
+      <w:proofErr w:type="spellEnd"/>
+      <w:r>
+        <w:t xml:space="preserve"> construct in OWL).</w:t>
+      </w:r>
+    </w:p>
+    <w:p>
+      <w:r>
+        <w:t xml:space="preserve">Example: </w:t>
+      </w:r>
+      <w:r>
+        <w:t xml:space="preserve">As it is modeled in NIEM, Entity is a composition of persons and organizations. However, at least as I understand the legal concept, an Entity is (a subset of?) the union of Persons and Organizations. So, I would expect to see specialization arrows between Entity and Person and between Entity and Organization. By treating Entity as a composition, two problems arise: 1) An entity can contain multiple persons via the Entity-Representation substitution group, which means that an Entity is </w:t>
+      </w:r>
+      <w:r>
+        <w:lastRenderedPageBreak/>
+        <w:t>no longer “a person …” but rather “a collection of persons …” 2) Whenever Entity appears in a domain model (e.g., as the target of the Applicant property), an additional level of indirection is needed (/Application/Applicant/Entity-Person/Person-Name) instead of (/Application/Applicant/Person-Name). If you want to indicate that Insurance-Applicant can only be a natural entity (i.e., a Person), you have to create a restriction type and apply a type override.</w:t>
+      </w:r>
+    </w:p>
+    <w:p>
+      <w:r>
+        <w:t>Potential resolution: Treating “representations” as union types</w:t>
+      </w:r>
+      <w:r>
+        <w:t xml:space="preserve"> ends up being a different representation for “substitution groups” (this is where the “representation” names come in)  – note that</w:t>
+      </w:r>
+      <w:r>
+        <w:t xml:space="preserve"> in </w:t>
+      </w:r>
+      <w:r>
+        <w:fldChar w:fldCharType="begin"/>
+      </w:r>
+      <w:r>
+        <w:instrText xml:space="preserve"> REF _Ref392164993 \r \h </w:instrText>
+      </w:r>
+      <w:r>
+        <w:fldChar w:fldCharType="separate"/>
+      </w:r>
+      <w:r>
+        <w:t>5)</w:t>
+      </w:r>
+      <w:r>
+        <w:fldChar w:fldCharType="end"/>
+      </w:r>
+      <w:r>
+        <w:t xml:space="preserve"> we</w:t>
+      </w:r>
+      <w:r>
+        <w:t xml:space="preserve"> also suggested a change </w:t>
+      </w:r>
+      <w:r>
+        <w:t>to substitution groups</w:t>
+      </w:r>
+      <w:r>
+        <w:t xml:space="preserve"> so</w:t>
+      </w:r>
+      <w:r>
+        <w:t xml:space="preserve"> we would have 2 representation options</w:t>
+      </w:r>
+      <w:r>
+        <w:t xml:space="preserve"> to look at.</w:t>
+      </w:r>
+      <w:r>
+        <w:t xml:space="preserve"> </w:t>
+      </w:r>
+    </w:p>
+    <w:p>
+      <w:r>
+        <w:t xml:space="preserve">Note that in UML it would be more “normal” to use </w:t>
+      </w:r>
+      <w:r>
+        <w:t>polymorphism</w:t>
+      </w:r>
+      <w:r>
+        <w:t xml:space="preserve"> and subtypes rather than multiple properties such as are found in substitution groups. Some thought would have to be given to how a union and its members would relate to the multiple NIEM properties.</w:t>
+      </w:r>
+    </w:p>
+    <w:p>
+      <w:pPr>
+        <w:pStyle w:val="Heading2"/>
+      </w:pPr>
+      <w:r>
+        <w:t>Unnecessary Reified relationships (Association classes)</w:t>
+      </w:r>
+    </w:p>
+    <w:p>
+      <w:r>
+        <w:t>Association classes are reified relationships. In many cases, the reification is unnecessary. There should be some mechanism wherein a simple association (property) could be used.</w:t>
+      </w:r>
+    </w:p>
+    <w:p>
+      <w:r>
+        <w:t>Example: a Person-Employment-Association can be simplified down to Employs (or Employed-By).</w:t>
+      </w:r>
+    </w:p>
+    <w:p>
+      <w:r>
+        <w:t>Resolution: No resolution to this issue has been found. While a UML representation is possible, there is no known way to express this in NIEM-XML. It is noted that OWL-2 is capable if expressing such a simplified property.</w:t>
+      </w:r>
+    </w:p>
+    <w:p/>
+    <w:p/>
     <w:p>
       <w:pPr>
         <w:rPr>
@@ -958,8 +1238,8 @@
         <w:tblLook w:val="04A0" w:firstRow="1" w:lastRow="0" w:firstColumn="1" w:lastColumn="0" w:noHBand="0" w:noVBand="1"/>
       </w:tblPr>
       <w:tblGrid>
-        <w:gridCol w:w="5328"/>
-        <w:gridCol w:w="4248"/>
+        <w:gridCol w:w="6138"/>
+        <w:gridCol w:w="3438"/>
       </w:tblGrid>
       <w:tr>
         <w:trPr>
@@ -968,7 +1248,7 @@
         <w:tc>
           <w:tcPr>
             <w:cnfStyle w:val="001000000000" w:firstRow="0" w:lastRow="0" w:firstColumn="1" w:lastColumn="0" w:oddVBand="0" w:evenVBand="0" w:oddHBand="0" w:evenHBand="0" w:firstRowFirstColumn="0" w:firstRowLastColumn="0" w:lastRowFirstColumn="0" w:lastRowLastColumn="0"/>
-            <w:tcW w:w="5328" w:type="dxa"/>
+            <w:tcW w:w="6138" w:type="dxa"/>
           </w:tcPr>
           <w:p>
             <w:r>
@@ -978,7 +1258,7 @@
         </w:tc>
         <w:tc>
           <w:tcPr>
-            <w:tcW w:w="4248" w:type="dxa"/>
+            <w:tcW w:w="3438" w:type="dxa"/>
           </w:tcPr>
           <w:p>
             <w:pPr>
@@ -997,7 +1277,7 @@
         <w:tc>
           <w:tcPr>
             <w:cnfStyle w:val="001000000000" w:firstRow="0" w:lastRow="0" w:firstColumn="1" w:lastColumn="0" w:oddVBand="0" w:evenVBand="0" w:oddHBand="0" w:evenHBand="0" w:firstRowFirstColumn="0" w:firstRowLastColumn="0" w:lastRowFirstColumn="0" w:lastRowLastColumn="0"/>
-            <w:tcW w:w="5328" w:type="dxa"/>
+            <w:tcW w:w="6138" w:type="dxa"/>
           </w:tcPr>
           <w:p>
             <w:r>
@@ -1034,7 +1314,7 @@
         </w:tc>
         <w:tc>
           <w:tcPr>
-            <w:tcW w:w="4248" w:type="dxa"/>
+            <w:tcW w:w="3438" w:type="dxa"/>
           </w:tcPr>
           <w:p>
             <w:pPr>
@@ -1050,7 +1330,7 @@
         <w:tc>
           <w:tcPr>
             <w:cnfStyle w:val="001000000000" w:firstRow="0" w:lastRow="0" w:firstColumn="1" w:lastColumn="0" w:oddVBand="0" w:evenVBand="0" w:oddHBand="0" w:evenHBand="0" w:firstRowFirstColumn="0" w:firstRowLastColumn="0" w:lastRowFirstColumn="0" w:lastRowLastColumn="0"/>
-            <w:tcW w:w="5328" w:type="dxa"/>
+            <w:tcW w:w="6138" w:type="dxa"/>
           </w:tcPr>
           <w:p>
             <w:r>
@@ -1072,7 +1352,7 @@
         </w:tc>
         <w:tc>
           <w:tcPr>
-            <w:tcW w:w="4248" w:type="dxa"/>
+            <w:tcW w:w="3438" w:type="dxa"/>
           </w:tcPr>
           <w:p>
             <w:pPr>
@@ -1091,7 +1371,7 @@
         <w:tc>
           <w:tcPr>
             <w:cnfStyle w:val="001000000000" w:firstRow="0" w:lastRow="0" w:firstColumn="1" w:lastColumn="0" w:oddVBand="0" w:evenVBand="0" w:oddHBand="0" w:evenHBand="0" w:firstRowFirstColumn="0" w:firstRowLastColumn="0" w:lastRowFirstColumn="0" w:lastRowLastColumn="0"/>
-            <w:tcW w:w="5328" w:type="dxa"/>
+            <w:tcW w:w="6138" w:type="dxa"/>
           </w:tcPr>
           <w:p>
             <w:r>
@@ -1113,7 +1393,7 @@
         </w:tc>
         <w:tc>
           <w:tcPr>
-            <w:tcW w:w="4248" w:type="dxa"/>
+            <w:tcW w:w="3438" w:type="dxa"/>
           </w:tcPr>
           <w:p>
             <w:pPr>
@@ -1129,7 +1409,7 @@
         <w:tc>
           <w:tcPr>
             <w:cnfStyle w:val="001000000000" w:firstRow="0" w:lastRow="0" w:firstColumn="1" w:lastColumn="0" w:oddVBand="0" w:evenVBand="0" w:oddHBand="0" w:evenHBand="0" w:firstRowFirstColumn="0" w:firstRowLastColumn="0" w:lastRowFirstColumn="0" w:lastRowLastColumn="0"/>
-            <w:tcW w:w="5328" w:type="dxa"/>
+            <w:tcW w:w="6138" w:type="dxa"/>
           </w:tcPr>
           <w:p>
             <w:r>
@@ -1151,7 +1431,7 @@
         </w:tc>
         <w:tc>
           <w:tcPr>
-            <w:tcW w:w="4248" w:type="dxa"/>
+            <w:tcW w:w="3438" w:type="dxa"/>
           </w:tcPr>
           <w:p>
             <w:pPr>
@@ -1170,7 +1450,7 @@
         <w:tc>
           <w:tcPr>
             <w:cnfStyle w:val="001000000000" w:firstRow="0" w:lastRow="0" w:firstColumn="1" w:lastColumn="0" w:oddVBand="0" w:evenVBand="0" w:oddHBand="0" w:evenHBand="0" w:firstRowFirstColumn="0" w:firstRowLastColumn="0" w:lastRowFirstColumn="0" w:lastRowLastColumn="0"/>
-            <w:tcW w:w="5328" w:type="dxa"/>
+            <w:tcW w:w="6138" w:type="dxa"/>
           </w:tcPr>
           <w:p>
             <w:r>
@@ -1192,7 +1472,7 @@
         </w:tc>
         <w:tc>
           <w:tcPr>
-            <w:tcW w:w="4248" w:type="dxa"/>
+            <w:tcW w:w="3438" w:type="dxa"/>
           </w:tcPr>
           <w:p>
             <w:pPr>
@@ -1208,7 +1488,7 @@
         <w:tc>
           <w:tcPr>
             <w:cnfStyle w:val="001000000000" w:firstRow="0" w:lastRow="0" w:firstColumn="1" w:lastColumn="0" w:oddVBand="0" w:evenVBand="0" w:oddHBand="0" w:evenHBand="0" w:firstRowFirstColumn="0" w:firstRowLastColumn="0" w:lastRowFirstColumn="0" w:lastRowLastColumn="0"/>
-            <w:tcW w:w="5328" w:type="dxa"/>
+            <w:tcW w:w="6138" w:type="dxa"/>
           </w:tcPr>
           <w:p>
             <w:r>
@@ -1230,7 +1510,7 @@
         </w:tc>
         <w:tc>
           <w:tcPr>
-            <w:tcW w:w="4248" w:type="dxa"/>
+            <w:tcW w:w="3438" w:type="dxa"/>
           </w:tcPr>
           <w:p>
             <w:pPr>
@@ -1249,7 +1529,7 @@
         <w:tc>
           <w:tcPr>
             <w:cnfStyle w:val="001000000000" w:firstRow="0" w:lastRow="0" w:firstColumn="1" w:lastColumn="0" w:oddVBand="0" w:evenVBand="0" w:oddHBand="0" w:evenHBand="0" w:firstRowFirstColumn="0" w:firstRowLastColumn="0" w:lastRowFirstColumn="0" w:lastRowLastColumn="0"/>
-            <w:tcW w:w="5328" w:type="dxa"/>
+            <w:tcW w:w="6138" w:type="dxa"/>
           </w:tcPr>
           <w:p>
             <w:r>
@@ -1271,7 +1551,7 @@
         </w:tc>
         <w:tc>
           <w:tcPr>
-            <w:tcW w:w="4248" w:type="dxa"/>
+            <w:tcW w:w="3438" w:type="dxa"/>
           </w:tcPr>
           <w:p>
             <w:pPr>
@@ -1287,7 +1567,7 @@
         <w:tc>
           <w:tcPr>
             <w:cnfStyle w:val="001000000000" w:firstRow="0" w:lastRow="0" w:firstColumn="1" w:lastColumn="0" w:oddVBand="0" w:evenVBand="0" w:oddHBand="0" w:evenHBand="0" w:firstRowFirstColumn="0" w:firstRowLastColumn="0" w:lastRowFirstColumn="0" w:lastRowLastColumn="0"/>
-            <w:tcW w:w="5328" w:type="dxa"/>
+            <w:tcW w:w="6138" w:type="dxa"/>
           </w:tcPr>
           <w:p>
             <w:r>
@@ -1309,7 +1589,7 @@
         </w:tc>
         <w:tc>
           <w:tcPr>
-            <w:tcW w:w="4248" w:type="dxa"/>
+            <w:tcW w:w="3438" w:type="dxa"/>
           </w:tcPr>
           <w:p>
             <w:pPr>
@@ -1328,7 +1608,7 @@
         <w:tc>
           <w:tcPr>
             <w:cnfStyle w:val="001000000000" w:firstRow="0" w:lastRow="0" w:firstColumn="1" w:lastColumn="0" w:oddVBand="0" w:evenVBand="0" w:oddHBand="0" w:evenHBand="0" w:firstRowFirstColumn="0" w:firstRowLastColumn="0" w:lastRowFirstColumn="0" w:lastRowLastColumn="0"/>
-            <w:tcW w:w="5328" w:type="dxa"/>
+            <w:tcW w:w="6138" w:type="dxa"/>
           </w:tcPr>
           <w:p>
             <w:r>
@@ -1350,7 +1630,7 @@
         </w:tc>
         <w:tc>
           <w:tcPr>
-            <w:tcW w:w="4248" w:type="dxa"/>
+            <w:tcW w:w="3438" w:type="dxa"/>
           </w:tcPr>
           <w:p>
             <w:pPr>
@@ -1362,9 +1642,118 @@
           </w:p>
         </w:tc>
       </w:tr>
+      <w:tr>
+        <w:tc>
+          <w:tcPr>
+            <w:cnfStyle w:val="001000000000" w:firstRow="0" w:lastRow="0" w:firstColumn="1" w:lastColumn="0" w:oddVBand="0" w:evenVBand="0" w:oddHBand="0" w:evenHBand="0" w:firstRowFirstColumn="0" w:firstRowLastColumn="0" w:lastRowFirstColumn="0" w:lastRowLastColumn="0"/>
+            <w:tcW w:w="6138" w:type="dxa"/>
+          </w:tcPr>
+          <w:p>
+            <w:r>
+              <w:t>NIEM Association Types</w:t>
+            </w:r>
+          </w:p>
+        </w:tc>
+        <w:tc>
+          <w:tcPr>
+            <w:tcW w:w="3438" w:type="dxa"/>
+          </w:tcPr>
+          <w:p>
+            <w:pPr>
+              <w:cnfStyle w:val="000000000000" w:firstRow="0" w:lastRow="0" w:firstColumn="0" w:lastColumn="0" w:oddVBand="0" w:evenVBand="0" w:oddHBand="0" w:evenHBand="0" w:firstRowFirstColumn="0" w:firstRowLastColumn="0" w:lastRowFirstColumn="0" w:lastRowLastColumn="0"/>
+            </w:pPr>
+            <w:r>
+              <w:t>3</w:t>
+            </w:r>
+          </w:p>
+        </w:tc>
+      </w:tr>
+      <w:tr>
+        <w:trPr>
+          <w:cnfStyle w:val="000000100000" w:firstRow="0" w:lastRow="0" w:firstColumn="0" w:lastColumn="0" w:oddVBand="0" w:evenVBand="0" w:oddHBand="1" w:evenHBand="0" w:firstRowFirstColumn="0" w:firstRowLastColumn="0" w:lastRowFirstColumn="0" w:lastRowLastColumn="0"/>
+        </w:trPr>
+        <w:tc>
+          <w:tcPr>
+            <w:cnfStyle w:val="001000000000" w:firstRow="0" w:lastRow="0" w:firstColumn="1" w:lastColumn="0" w:oddVBand="0" w:evenVBand="0" w:oddHBand="0" w:evenHBand="0" w:firstRowFirstColumn="0" w:firstRowLastColumn="0" w:lastRowFirstColumn="0" w:lastRowLastColumn="0"/>
+            <w:tcW w:w="6138" w:type="dxa"/>
+          </w:tcPr>
+          <w:p>
+            <w:r>
+              <w:t>Treatment of union types and substitution groups</w:t>
+            </w:r>
+          </w:p>
+        </w:tc>
+        <w:tc>
+          <w:tcPr>
+            <w:tcW w:w="3438" w:type="dxa"/>
+          </w:tcPr>
+          <w:p>
+            <w:pPr>
+              <w:cnfStyle w:val="000000100000" w:firstRow="0" w:lastRow="0" w:firstColumn="0" w:lastColumn="0" w:oddVBand="0" w:evenVBand="0" w:oddHBand="1" w:evenHBand="0" w:firstRowFirstColumn="0" w:firstRowLastColumn="0" w:lastRowFirstColumn="0" w:lastRowLastColumn="0"/>
+            </w:pPr>
+            <w:r>
+              <w:t>3</w:t>
+            </w:r>
+          </w:p>
+        </w:tc>
+      </w:tr>
+      <w:tr>
+        <w:tc>
+          <w:tcPr>
+            <w:cnfStyle w:val="001000000000" w:firstRow="0" w:lastRow="0" w:firstColumn="1" w:lastColumn="0" w:oddVBand="0" w:evenVBand="0" w:oddHBand="0" w:evenHBand="0" w:firstRowFirstColumn="0" w:firstRowLastColumn="0" w:lastRowFirstColumn="0" w:lastRowLastColumn="0"/>
+            <w:tcW w:w="6138" w:type="dxa"/>
+          </w:tcPr>
+          <w:p>
+            <w:r>
+              <w:t>Unnecessary Reified relationships (Association classes)</w:t>
+            </w:r>
+          </w:p>
+        </w:tc>
+        <w:tc>
+          <w:tcPr>
+            <w:tcW w:w="3438" w:type="dxa"/>
+          </w:tcPr>
+          <w:p>
+            <w:pPr>
+              <w:cnfStyle w:val="000000000000" w:firstRow="0" w:lastRow="0" w:firstColumn="0" w:lastColumn="0" w:oddVBand="0" w:evenVBand="0" w:oddHBand="0" w:evenHBand="0" w:firstRowFirstColumn="0" w:firstRowLastColumn="0" w:lastRowFirstColumn="0" w:lastRowLastColumn="0"/>
+            </w:pPr>
+            <w:r>
+              <w:t>Unknown</w:t>
+            </w:r>
+          </w:p>
+        </w:tc>
+      </w:tr>
     </w:tbl>
     <w:p/>
-    <w:p/>
+    <w:p>
+      <w:pPr>
+        <w:pStyle w:val="Heading1"/>
+      </w:pPr>
+      <w:r>
+        <w:t>NTAC Action Items</w:t>
+      </w:r>
+    </w:p>
+    <w:p>
+      <w:r>
+        <w:t xml:space="preserve">Potential resolution is requested of NTAC for issues: </w:t>
+      </w:r>
+      <w:r>
+        <w:t xml:space="preserve">3, </w:t>
+      </w:r>
+      <w:r>
+        <w:t xml:space="preserve">9, 11, </w:t>
+      </w:r>
+      <w:proofErr w:type="gramStart"/>
+      <w:r>
+        <w:t>12</w:t>
+      </w:r>
+      <w:proofErr w:type="gramEnd"/>
+    </w:p>
+    <w:p>
+      <w:r>
+        <w:t>These issues could impact or restrict the XML representation.</w:t>
+      </w:r>
+    </w:p>
     <w:p/>
     <w:p/>
     <w:p/>
@@ -1487,6 +1876,12 @@
   </w:abstractNum>
   <w:num w:numId="1">
     <w:abstractNumId w:val="0"/>
+  </w:num>
+  <w:num w:numId="2">
+    <w:abstractNumId w:val="0"/>
+    <w:lvlOverride w:ilvl="0">
+      <w:startOverride w:val="1"/>
+    </w:lvlOverride>
   </w:num>
 </w:numbering>
 </file>
@@ -1727,7 +2122,6 @@
   <w:style w:type="character" w:default="1" w:styleId="DefaultParagraphFont">
     <w:name w:val="Default Paragraph Font"/>
     <w:uiPriority w:val="1"/>
-    <w:semiHidden/>
     <w:unhideWhenUsed/>
   </w:style>
   <w:style w:type="table" w:default="1" w:styleId="TableNormal">
@@ -2217,7 +2611,6 @@
   <w:style w:type="character" w:default="1" w:styleId="DefaultParagraphFont">
     <w:name w:val="Default Paragraph Font"/>
     <w:uiPriority w:val="1"/>
-    <w:semiHidden/>
     <w:unhideWhenUsed/>
   </w:style>
   <w:style w:type="table" w:default="1" w:styleId="TableNormal">
@@ -2761,7 +3154,7 @@
 </file>
 
 <file path=customXml/itemProps1.xml><?xml version="1.0" encoding="utf-8"?>
-<ds:datastoreItem xmlns:ds="http://schemas.openxmlformats.org/officeDocument/2006/customXml" ds:itemID="{254BA91D-A61F-416D-BC0F-B783187AF4BD}">
+<ds:datastoreItem xmlns:ds="http://schemas.openxmlformats.org/officeDocument/2006/customXml" ds:itemID="{E8A0C8F4-DCC5-4AAE-9535-594BC74C4AC4}">
   <ds:schemaRefs>
     <ds:schemaRef ds:uri="http://schemas.openxmlformats.org/officeDocument/2006/bibliography"/>
   </ds:schemaRefs>

</xml_diff>